<commit_message>
Updated project details and README to credit authors for skyboxes
</commit_message>
<xml_diff>
--- a/Project Freedom.docx
+++ b/Project Freedom.docx
@@ -109,24 +109,17 @@
         </w:rPr>
         <w:t>simulation’s performance does not falter.</w:t>
       </w:r>
-    </w:p>
-    <w:p>
-      <w:pPr>
-        <w:rPr>
-          <w:rFonts w:ascii="Arial" w:hAnsi="Arial" w:cs="Arial"/>
-        </w:rPr>
-      </w:pPr>
-      <w:r>
-        <w:rPr>
-          <w:rFonts w:ascii="Arial" w:hAnsi="Arial" w:cs="Arial"/>
-        </w:rPr>
-        <w:tab/>
-      </w:r>
-      <w:r>
-        <w:rPr>
-          <w:rFonts w:ascii="Arial" w:hAnsi="Arial" w:cs="Arial"/>
-        </w:rPr>
-        <w:t>Befor</w:t>
+      <w:r>
+        <w:rPr>
+          <w:rFonts w:ascii="Arial" w:hAnsi="Arial" w:cs="Arial"/>
+        </w:rPr>
+        <w:t xml:space="preserve"> However, b</w:t>
+      </w:r>
+      <w:r>
+        <w:rPr>
+          <w:rFonts w:ascii="Arial" w:hAnsi="Arial" w:cs="Arial"/>
+        </w:rPr>
+        <w:t>efor</w:t>
       </w:r>
       <w:r>
         <w:rPr>
@@ -192,13 +185,7 @@
         <w:rPr>
           <w:rFonts w:ascii="Arial" w:hAnsi="Arial" w:cs="Arial"/>
         </w:rPr>
-        <w:t>matri</w:t>
-      </w:r>
-      <w:r>
-        <w:rPr>
-          <w:rFonts w:ascii="Arial" w:hAnsi="Arial" w:cs="Arial"/>
-        </w:rPr>
-        <w:t>ces</w:t>
+        <w:t>matrices</w:t>
       </w:r>
       <w:r>
         <w:rPr>
@@ -401,701 +388,78 @@
     </w:p>
     <w:p>
       <w:pPr>
-        <w:rPr>
-          <w:rFonts w:ascii="Arial" w:hAnsi="Arial" w:cs="Arial"/>
-          <w:i/>
-          <w:iCs/>
+        <w:ind w:firstLine="720"/>
+        <w:rPr>
+          <w:rFonts w:ascii="Arial" w:hAnsi="Arial" w:cs="Arial"/>
         </w:rPr>
       </w:pPr>
       <w:r>
         <w:rPr>
           <w:rFonts w:ascii="Arial" w:hAnsi="Arial" w:cs="Arial"/>
         </w:rPr>
-        <w:tab/>
-        <w:t xml:space="preserve">However, this simulation is prone to creating patterns in the ocean shader and can be awkward to apply to the mesh due to limitation in how we can tile it, so we </w:t>
-      </w:r>
-      <w:r>
-        <w:rPr>
-          <w:rFonts w:ascii="Arial" w:hAnsi="Arial" w:cs="Arial"/>
-        </w:rPr>
-        <w:t xml:space="preserve">then decided to also use the JONSWAP spectrum, which used </w:t>
-      </w:r>
-      <w:r>
-        <w:rPr>
-          <w:rFonts w:ascii="Arial" w:hAnsi="Arial" w:cs="Arial"/>
-        </w:rPr>
-        <w:t>real-life</w:t>
-      </w:r>
-      <w:r>
-        <w:rPr>
-          <w:rFonts w:ascii="Arial" w:hAnsi="Arial" w:cs="Arial"/>
-        </w:rPr>
-        <w:t xml:space="preserve"> data to model ocean currents in different conditions.</w:t>
-      </w:r>
-      <w:r>
-        <w:rPr>
-          <w:rStyle w:val="FootnoteReference"/>
-          <w:rFonts w:ascii="Arial" w:hAnsi="Arial" w:cs="Arial"/>
-        </w:rPr>
-        <w:footnoteReference w:id="3"/>
-      </w:r>
-      <w:r>
-        <w:rPr>
-          <w:rFonts w:ascii="Arial" w:hAnsi="Arial" w:cs="Arial"/>
-        </w:rPr>
-        <w:t xml:space="preserve"> While this complicated calculating the normals of each vertex, using the Fast Fourier transform we could calculate the waves by their frequency</w:t>
-      </w:r>
-      <w:r>
-        <w:rPr>
-          <w:rStyle w:val="FootnoteReference"/>
-          <w:rFonts w:ascii="Arial" w:hAnsi="Arial" w:cs="Arial"/>
-        </w:rPr>
-        <w:footnoteReference w:id="4"/>
-      </w:r>
-      <w:r>
-        <w:rPr>
-          <w:rFonts w:ascii="Arial" w:hAnsi="Arial" w:cs="Arial"/>
-        </w:rPr>
-        <w:t xml:space="preserve"> to generate more waves for less obvious tiling in the simulation.</w:t>
+        <w:t xml:space="preserve">By adding smaller features in conjunction with these wave simulations, such as specular reflections with a skybox, we could make the waves look much more realistic akin to how the waves behave in AAA games. </w:t>
+      </w:r>
+      <w:r>
+        <w:rPr>
+          <w:rFonts w:ascii="Arial" w:hAnsi="Arial" w:cs="Arial"/>
+        </w:rPr>
+        <w:t>As such, we decided to implement a skybox into the environment so that if we were able to implement dynamic reflections into the simulation, we could utilize it to create much more accurate-looking waves as they would react to the skybox. We imported several different skyboxes so we would have the ability to test the effects of the skybox on the reflections from the ocean shader. Unfortunately, we eventually phased out reflections out of the sprint for this project in favor of working on a better system for simulating waves and hopefully being able to use complex numbers to better reflect how ocean waves flow.</w:t>
       </w:r>
     </w:p>
     <w:p>
       <w:pPr>
         <w:rPr>
           <w:rFonts w:ascii="Arial" w:hAnsi="Arial" w:cs="Arial"/>
-          <w:i/>
         </w:rPr>
       </w:pPr>
-      <m:oMathPara>
-        <m:oMath>
-          <m:sSub>
-            <m:sSubPr>
-              <m:ctrlPr>
-                <w:rPr>
-                  <w:rFonts w:ascii="Cambria Math" w:hAnsi="Cambria Math" w:cs="Arial"/>
-                  <w:i/>
-                </w:rPr>
-              </m:ctrlPr>
-            </m:sSubPr>
-            <m:e>
-              <m:r>
-                <w:rPr>
-                  <w:rFonts w:ascii="Cambria Math" w:hAnsi="Cambria Math" w:cs="Arial"/>
-                </w:rPr>
-                <m:t>S</m:t>
-              </m:r>
-            </m:e>
-            <m:sub>
-              <m:r>
-                <w:rPr>
-                  <w:rFonts w:ascii="Cambria Math" w:hAnsi="Cambria Math" w:cs="Arial"/>
-                </w:rPr>
-                <m:t>j</m:t>
-              </m:r>
-            </m:sub>
-          </m:sSub>
-          <m:d>
-            <m:dPr>
-              <m:ctrlPr>
-                <w:rPr>
-                  <w:rFonts w:ascii="Cambria Math" w:hAnsi="Cambria Math" w:cs="Arial"/>
-                  <w:i/>
-                </w:rPr>
-              </m:ctrlPr>
-            </m:dPr>
-            <m:e>
-              <m:r>
-                <w:rPr>
-                  <w:rFonts w:ascii="Cambria Math" w:hAnsi="Cambria Math" w:cs="Arial"/>
-                </w:rPr>
-                <m:t>ω</m:t>
-              </m:r>
-            </m:e>
-          </m:d>
-          <m:r>
-            <w:rPr>
-              <w:rFonts w:ascii="Cambria Math" w:hAnsi="Cambria Math" w:cs="Arial"/>
-            </w:rPr>
-            <m:t>=</m:t>
-          </m:r>
-          <m:f>
-            <m:fPr>
-              <m:ctrlPr>
-                <w:rPr>
-                  <w:rFonts w:ascii="Cambria Math" w:hAnsi="Cambria Math" w:cs="Arial"/>
-                </w:rPr>
-              </m:ctrlPr>
-            </m:fPr>
-            <m:num>
-              <m:d>
-                <m:dPr>
-                  <m:ctrlPr>
-                    <w:rPr>
-                      <w:rFonts w:ascii="Cambria Math" w:hAnsi="Cambria Math" w:cs="Arial"/>
-                      <w:i/>
-                    </w:rPr>
-                  </m:ctrlPr>
-                </m:dPr>
-                <m:e>
-                  <m:r>
-                    <w:rPr>
-                      <w:rFonts w:ascii="Cambria Math" w:hAnsi="Cambria Math" w:cs="Arial"/>
-                    </w:rPr>
-                    <m:t>α</m:t>
-                  </m:r>
-                  <m:sSup>
-                    <m:sSupPr>
-                      <m:ctrlPr>
-                        <w:rPr>
-                          <w:rFonts w:ascii="Cambria Math" w:hAnsi="Cambria Math" w:cs="Arial"/>
-                          <w:i/>
-                        </w:rPr>
-                      </m:ctrlPr>
-                    </m:sSupPr>
-                    <m:e>
-                      <m:r>
-                        <w:rPr>
-                          <w:rFonts w:ascii="Cambria Math" w:hAnsi="Cambria Math" w:cs="Arial"/>
-                        </w:rPr>
-                        <m:t>g</m:t>
-                      </m:r>
-                    </m:e>
-                    <m:sup>
-                      <m:r>
-                        <w:rPr>
-                          <w:rFonts w:ascii="Cambria Math" w:hAnsi="Cambria Math" w:cs="Arial"/>
-                        </w:rPr>
-                        <m:t>2</m:t>
-                      </m:r>
-                    </m:sup>
-                  </m:sSup>
-                </m:e>
-              </m:d>
-              <m:ctrlPr>
-                <w:rPr>
-                  <w:rFonts w:ascii="Cambria Math" w:hAnsi="Cambria Math" w:cs="Arial"/>
-                  <w:i/>
-                </w:rPr>
-              </m:ctrlPr>
-            </m:num>
-            <m:den>
-              <m:r>
-                <w:rPr>
-                  <w:rFonts w:ascii="Cambria Math" w:hAnsi="Cambria Math" w:cs="Arial"/>
-                </w:rPr>
-                <m:t>ω</m:t>
-              </m:r>
-              <m:ctrlPr>
-                <w:rPr>
-                  <w:rFonts w:ascii="Cambria Math" w:hAnsi="Cambria Math" w:cs="Arial"/>
-                  <w:i/>
-                </w:rPr>
-              </m:ctrlPr>
-            </m:den>
-          </m:f>
-          <m:func>
-            <m:funcPr>
-              <m:ctrlPr>
-                <w:rPr>
-                  <w:rFonts w:ascii="Cambria Math" w:hAnsi="Cambria Math" w:cs="Arial"/>
-                </w:rPr>
-              </m:ctrlPr>
-            </m:funcPr>
-            <m:fName>
-              <m:r>
-                <m:rPr>
-                  <m:sty m:val="p"/>
-                </m:rPr>
-                <w:rPr>
-                  <w:rFonts w:ascii="Cambria Math" w:hAnsi="Cambria Math" w:cs="Arial"/>
-                </w:rPr>
-                <m:t>exp</m:t>
-              </m:r>
-              <m:ctrlPr>
-                <w:rPr>
-                  <w:rFonts w:ascii="Cambria Math" w:hAnsi="Cambria Math" w:cs="Arial"/>
-                  <w:i/>
-                </w:rPr>
-              </m:ctrlPr>
-            </m:fName>
-            <m:e>
-              <m:d>
-                <m:dPr>
-                  <m:begChr m:val="["/>
-                  <m:endChr m:val="]"/>
-                  <m:ctrlPr>
-                    <w:rPr>
-                      <w:rFonts w:ascii="Cambria Math" w:hAnsi="Cambria Math" w:cs="Arial"/>
-                      <w:i/>
-                    </w:rPr>
-                  </m:ctrlPr>
-                </m:dPr>
-                <m:e>
-                  <m:r>
-                    <w:rPr>
-                      <w:rFonts w:ascii="Cambria Math" w:hAnsi="Cambria Math" w:cs="Arial"/>
-                    </w:rPr>
-                    <m:t>-</m:t>
-                  </m:r>
-                  <m:f>
-                    <m:fPr>
-                      <m:ctrlPr>
-                        <w:rPr>
-                          <w:rFonts w:ascii="Cambria Math" w:hAnsi="Cambria Math" w:cs="Arial"/>
-                        </w:rPr>
-                      </m:ctrlPr>
-                    </m:fPr>
-                    <m:num>
-                      <m:r>
-                        <w:rPr>
-                          <w:rFonts w:ascii="Cambria Math" w:hAnsi="Cambria Math" w:cs="Arial"/>
-                        </w:rPr>
-                        <m:t>5</m:t>
-                      </m:r>
-                      <m:ctrlPr>
-                        <w:rPr>
-                          <w:rFonts w:ascii="Cambria Math" w:hAnsi="Cambria Math" w:cs="Arial"/>
-                          <w:i/>
-                        </w:rPr>
-                      </m:ctrlPr>
-                    </m:num>
-                    <m:den>
-                      <m:r>
-                        <w:rPr>
-                          <w:rFonts w:ascii="Cambria Math" w:hAnsi="Cambria Math" w:cs="Arial"/>
-                        </w:rPr>
-                        <m:t>4</m:t>
-                      </m:r>
-                      <m:ctrlPr>
-                        <w:rPr>
-                          <w:rFonts w:ascii="Cambria Math" w:hAnsi="Cambria Math" w:cs="Arial"/>
-                          <w:i/>
-                        </w:rPr>
-                      </m:ctrlPr>
-                    </m:den>
-                  </m:f>
-                  <m:sSup>
-                    <m:sSupPr>
-                      <m:ctrlPr>
-                        <w:rPr>
-                          <w:rFonts w:ascii="Cambria Math" w:hAnsi="Cambria Math" w:cs="Arial"/>
-                          <w:i/>
-                        </w:rPr>
-                      </m:ctrlPr>
-                    </m:sSupPr>
-                    <m:e>
-                      <m:d>
-                        <m:dPr>
-                          <m:ctrlPr>
-                            <w:rPr>
-                              <w:rFonts w:ascii="Cambria Math" w:hAnsi="Cambria Math" w:cs="Arial"/>
-                              <w:i/>
-                            </w:rPr>
-                          </m:ctrlPr>
-                        </m:dPr>
-                        <m:e>
-                          <m:f>
-                            <m:fPr>
-                              <m:ctrlPr>
-                                <w:rPr>
-                                  <w:rFonts w:ascii="Cambria Math" w:hAnsi="Cambria Math" w:cs="Arial"/>
-                                </w:rPr>
-                              </m:ctrlPr>
-                            </m:fPr>
-                            <m:num>
-                              <m:sSub>
-                                <m:sSubPr>
-                                  <m:ctrlPr>
-                                    <w:rPr>
-                                      <w:rFonts w:ascii="Cambria Math" w:hAnsi="Cambria Math" w:cs="Arial"/>
-                                      <w:i/>
-                                    </w:rPr>
-                                  </m:ctrlPr>
-                                </m:sSubPr>
-                                <m:e>
-                                  <m:r>
-                                    <w:rPr>
-                                      <w:rFonts w:ascii="Cambria Math" w:hAnsi="Cambria Math" w:cs="Arial"/>
-                                    </w:rPr>
-                                    <m:t>ω</m:t>
-                                  </m:r>
-                                </m:e>
-                                <m:sub>
-                                  <m:r>
-                                    <w:rPr>
-                                      <w:rFonts w:ascii="Cambria Math" w:hAnsi="Cambria Math" w:cs="Arial"/>
-                                    </w:rPr>
-                                    <m:t>p</m:t>
-                                  </m:r>
-                                </m:sub>
-                              </m:sSub>
-                              <m:ctrlPr>
-                                <w:rPr>
-                                  <w:rFonts w:ascii="Cambria Math" w:hAnsi="Cambria Math" w:cs="Arial"/>
-                                  <w:i/>
-                                </w:rPr>
-                              </m:ctrlPr>
-                            </m:num>
-                            <m:den>
-                              <m:r>
-                                <w:rPr>
-                                  <w:rFonts w:ascii="Cambria Math" w:hAnsi="Cambria Math" w:cs="Arial"/>
-                                </w:rPr>
-                                <m:t>ω</m:t>
-                              </m:r>
-                              <m:ctrlPr>
-                                <w:rPr>
-                                  <w:rFonts w:ascii="Cambria Math" w:hAnsi="Cambria Math" w:cs="Arial"/>
-                                  <w:i/>
-                                </w:rPr>
-                              </m:ctrlPr>
-                            </m:den>
-                          </m:f>
-                        </m:e>
-                      </m:d>
-                    </m:e>
-                    <m:sup>
-                      <m:r>
-                        <w:rPr>
-                          <w:rFonts w:ascii="Cambria Math" w:hAnsi="Cambria Math" w:cs="Arial"/>
-                        </w:rPr>
-                        <m:t>4</m:t>
-                      </m:r>
-                    </m:sup>
-                  </m:sSup>
-                </m:e>
-              </m:d>
-            </m:e>
-          </m:func>
-          <m:sSup>
-            <m:sSupPr>
-              <m:ctrlPr>
-                <w:rPr>
-                  <w:rFonts w:ascii="Cambria Math" w:hAnsi="Cambria Math" w:cs="Arial"/>
-                  <w:i/>
-                </w:rPr>
-              </m:ctrlPr>
-            </m:sSupPr>
-            <m:e>
-              <m:r>
-                <w:rPr>
-                  <w:rFonts w:ascii="Cambria Math" w:hAnsi="Cambria Math" w:cs="Arial"/>
-                </w:rPr>
-                <m:t>γ</m:t>
-              </m:r>
-            </m:e>
-            <m:sup>
-              <m:r>
-                <w:rPr>
-                  <w:rFonts w:ascii="Cambria Math" w:hAnsi="Cambria Math" w:cs="Arial"/>
-                </w:rPr>
-                <m:t>r</m:t>
-              </m:r>
-            </m:sup>
-          </m:sSup>
-          <m:r>
-            <w:rPr>
-              <w:rFonts w:ascii="Cambria Math" w:hAnsi="Cambria Math" w:cs="Arial"/>
-            </w:rPr>
-            <m:t xml:space="preserve">      </m:t>
-          </m:r>
-          <m:r>
-            <w:rPr>
-              <w:rFonts w:ascii="Cambria Math" w:hAnsi="Cambria Math" w:cs="Arial"/>
-            </w:rPr>
-            <m:t>r=</m:t>
-          </m:r>
-          <m:func>
-            <m:funcPr>
-              <m:ctrlPr>
-                <w:rPr>
-                  <w:rFonts w:ascii="Cambria Math" w:hAnsi="Cambria Math" w:cs="Arial"/>
-                </w:rPr>
-              </m:ctrlPr>
-            </m:funcPr>
-            <m:fName>
-              <m:r>
-                <m:rPr>
-                  <m:sty m:val="p"/>
-                </m:rPr>
-                <w:rPr>
-                  <w:rFonts w:ascii="Cambria Math" w:hAnsi="Cambria Math" w:cs="Arial"/>
-                </w:rPr>
-                <m:t>exp</m:t>
-              </m:r>
-              <m:ctrlPr>
-                <w:rPr>
-                  <w:rFonts w:ascii="Cambria Math" w:hAnsi="Cambria Math" w:cs="Arial"/>
-                  <w:i/>
-                </w:rPr>
-              </m:ctrlPr>
-            </m:fName>
-            <m:e>
-              <m:d>
-                <m:dPr>
-                  <m:begChr m:val="["/>
-                  <m:endChr m:val="]"/>
-                  <m:ctrlPr>
-                    <w:rPr>
-                      <w:rFonts w:ascii="Cambria Math" w:hAnsi="Cambria Math" w:cs="Arial"/>
-                    </w:rPr>
-                  </m:ctrlPr>
-                </m:dPr>
-                <m:e>
-                  <m:r>
-                    <w:rPr>
-                      <w:rFonts w:ascii="Cambria Math" w:hAnsi="Cambria Math" w:cs="Arial"/>
-                    </w:rPr>
-                    <m:t>-</m:t>
-                  </m:r>
-                  <m:f>
-                    <m:fPr>
-                      <m:ctrlPr>
-                        <w:rPr>
-                          <w:rFonts w:ascii="Cambria Math" w:hAnsi="Cambria Math" w:cs="Arial"/>
-                        </w:rPr>
-                      </m:ctrlPr>
-                    </m:fPr>
-                    <m:num>
-                      <m:sSup>
-                        <m:sSupPr>
-                          <m:ctrlPr>
-                            <w:rPr>
-                              <w:rFonts w:ascii="Cambria Math" w:hAnsi="Cambria Math" w:cs="Arial"/>
-                              <w:i/>
-                            </w:rPr>
-                          </m:ctrlPr>
-                        </m:sSupPr>
-                        <m:e>
-                          <m:d>
-                            <m:dPr>
-                              <m:ctrlPr>
-                                <w:rPr>
-                                  <w:rFonts w:ascii="Cambria Math" w:hAnsi="Cambria Math" w:cs="Arial"/>
-                                  <w:i/>
-                                </w:rPr>
-                              </m:ctrlPr>
-                            </m:dPr>
-                            <m:e>
-                              <m:r>
-                                <w:rPr>
-                                  <w:rFonts w:ascii="Cambria Math" w:hAnsi="Cambria Math" w:cs="Arial"/>
-                                </w:rPr>
-                                <m:t>ω</m:t>
-                              </m:r>
-                              <m:r>
-                                <w:rPr>
-                                  <w:rFonts w:ascii="Cambria Math" w:hAnsi="Cambria Math" w:cs="Arial"/>
-                                </w:rPr>
-                                <m:t>-</m:t>
-                              </m:r>
-                              <m:sSub>
-                                <m:sSubPr>
-                                  <m:ctrlPr>
-                                    <w:rPr>
-                                      <w:rFonts w:ascii="Cambria Math" w:hAnsi="Cambria Math" w:cs="Arial"/>
-                                      <w:i/>
-                                    </w:rPr>
-                                  </m:ctrlPr>
-                                </m:sSubPr>
-                                <m:e>
-                                  <m:r>
-                                    <w:rPr>
-                                      <w:rFonts w:ascii="Cambria Math" w:hAnsi="Cambria Math" w:cs="Arial"/>
-                                    </w:rPr>
-                                    <m:t>ω</m:t>
-                                  </m:r>
-                                </m:e>
-                                <m:sub>
-                                  <m:r>
-                                    <w:rPr>
-                                      <w:rFonts w:ascii="Cambria Math" w:hAnsi="Cambria Math" w:cs="Arial"/>
-                                    </w:rPr>
-                                    <m:t>p</m:t>
-                                  </m:r>
-                                </m:sub>
-                              </m:sSub>
-                            </m:e>
-                          </m:d>
-                        </m:e>
-                        <m:sup>
-                          <m:r>
-                            <w:rPr>
-                              <w:rFonts w:ascii="Cambria Math" w:hAnsi="Cambria Math" w:cs="Arial"/>
-                            </w:rPr>
-                            <m:t>2</m:t>
-                          </m:r>
-                        </m:sup>
-                      </m:sSup>
-                      <m:ctrlPr>
-                        <w:rPr>
-                          <w:rFonts w:ascii="Cambria Math" w:hAnsi="Cambria Math" w:cs="Arial"/>
-                          <w:i/>
-                        </w:rPr>
-                      </m:ctrlPr>
-                    </m:num>
-                    <m:den>
-                      <m:r>
-                        <w:rPr>
-                          <w:rFonts w:ascii="Cambria Math" w:hAnsi="Cambria Math" w:cs="Arial"/>
-                        </w:rPr>
-                        <m:t>2</m:t>
-                      </m:r>
-                      <m:sSup>
-                        <m:sSupPr>
-                          <m:ctrlPr>
-                            <w:rPr>
-                              <w:rFonts w:ascii="Cambria Math" w:hAnsi="Cambria Math" w:cs="Arial"/>
-                              <w:i/>
-                            </w:rPr>
-                          </m:ctrlPr>
-                        </m:sSupPr>
-                        <m:e>
-                          <m:r>
-                            <w:rPr>
-                              <w:rFonts w:ascii="Cambria Math" w:hAnsi="Cambria Math" w:cs="Arial"/>
-                            </w:rPr>
-                            <m:t>σ</m:t>
-                          </m:r>
-                          <m:ctrlPr>
-                            <w:rPr>
-                              <w:rFonts w:ascii="Cambria Math" w:hAnsi="Cambria Math" w:cs="Arial"/>
-                            </w:rPr>
-                          </m:ctrlPr>
-                        </m:e>
-                        <m:sup>
-                          <m:r>
-                            <w:rPr>
-                              <w:rFonts w:ascii="Cambria Math" w:hAnsi="Cambria Math" w:cs="Arial"/>
-                            </w:rPr>
-                            <m:t>2</m:t>
-                          </m:r>
-                        </m:sup>
-                      </m:sSup>
-                      <m:sSubSup>
-                        <m:sSubSupPr>
-                          <m:ctrlPr>
-                            <w:rPr>
-                              <w:rFonts w:ascii="Cambria Math" w:hAnsi="Cambria Math" w:cs="Arial"/>
-                              <w:i/>
-                            </w:rPr>
-                          </m:ctrlPr>
-                        </m:sSubSupPr>
-                        <m:e>
-                          <m:r>
-                            <w:rPr>
-                              <w:rFonts w:ascii="Cambria Math" w:hAnsi="Cambria Math" w:cs="Arial"/>
-                            </w:rPr>
-                            <m:t>ω</m:t>
-                          </m:r>
-                          <m:ctrlPr>
-                            <w:rPr>
-                              <w:rFonts w:ascii="Cambria Math" w:hAnsi="Cambria Math" w:cs="Arial"/>
-                            </w:rPr>
-                          </m:ctrlPr>
-                        </m:e>
-                        <m:sub>
-                          <m:r>
-                            <w:rPr>
-                              <w:rFonts w:ascii="Cambria Math" w:hAnsi="Cambria Math" w:cs="Arial"/>
-                            </w:rPr>
-                            <m:t>p</m:t>
-                          </m:r>
-                        </m:sub>
-                        <m:sup>
-                          <m:r>
-                            <w:rPr>
-                              <w:rFonts w:ascii="Cambria Math" w:hAnsi="Cambria Math" w:cs="Arial"/>
-                            </w:rPr>
-                            <m:t>2</m:t>
-                          </m:r>
-                        </m:sup>
-                      </m:sSubSup>
-                      <m:ctrlPr>
-                        <w:rPr>
-                          <w:rFonts w:ascii="Cambria Math" w:hAnsi="Cambria Math" w:cs="Arial"/>
-                          <w:i/>
-                        </w:rPr>
-                      </m:ctrlPr>
-                    </m:den>
-                  </m:f>
-                  <m:ctrlPr>
-                    <w:rPr>
-                      <w:rFonts w:ascii="Cambria Math" w:hAnsi="Cambria Math" w:cs="Arial"/>
-                      <w:i/>
-                    </w:rPr>
-                  </m:ctrlPr>
-                </m:e>
-              </m:d>
-            </m:e>
-          </m:func>
-        </m:oMath>
-      </m:oMathPara>
-    </w:p>
-    <w:p>
-      <w:pPr>
-        <w:jc w:val="center"/>
-        <w:rPr>
-          <w:rFonts w:ascii="Arial" w:hAnsi="Arial" w:cs="Arial"/>
-          <w:i/>
-          <w:iCs/>
-          <w:sz w:val="18"/>
-          <w:szCs w:val="18"/>
-        </w:rPr>
-      </w:pPr>
-      <w:r>
-        <w:rPr>
-          <w:rFonts w:ascii="Arial" w:hAnsi="Arial" w:cs="Arial"/>
-          <w:i/>
-          <w:iCs/>
-          <w:sz w:val="18"/>
-          <w:szCs w:val="18"/>
-        </w:rPr>
-        <w:t>JONSWAP Spectrum</w:t>
+      <w:r>
+        <w:rPr>
+          <w:rFonts w:ascii="Arial" w:hAnsi="Arial" w:cs="Arial"/>
+        </w:rPr>
+        <w:tab/>
+      </w:r>
+      <w:r>
+        <w:rPr>
+          <w:rFonts w:ascii="Arial" w:hAnsi="Arial" w:cs="Arial"/>
+        </w:rPr>
+        <w:t xml:space="preserve">Finally, we wanted to enable the code to be able to apply complex wave equations, so we wanted to implement </w:t>
+      </w:r>
+      <w:r>
+        <w:rPr>
+          <w:rFonts w:ascii="Arial" w:hAnsi="Arial" w:cs="Arial"/>
+        </w:rPr>
+        <w:t>the Fast Fourier transform</w:t>
+      </w:r>
+      <w:r>
+        <w:rPr>
+          <w:rFonts w:ascii="Arial" w:hAnsi="Arial" w:cs="Arial"/>
+        </w:rPr>
+        <w:t xml:space="preserve"> (FFT). By using FFT, the equations used to simulate the waves could be much more complex as we could apply easier patterns found in the frequency domain and then use FFT to translate them into the time domain for the simulation.</w:t>
       </w:r>
       <w:r>
         <w:rPr>
           <w:rStyle w:val="FootnoteReference"/>
           <w:rFonts w:ascii="Arial" w:hAnsi="Arial" w:cs="Arial"/>
-          <w:i/>
-          <w:iCs/>
-          <w:sz w:val="18"/>
-          <w:szCs w:val="18"/>
-        </w:rPr>
-        <w:footnoteReference w:id="5"/>
-      </w:r>
-    </w:p>
-    <w:p>
-      <w:pPr>
-        <w:rPr>
-          <w:rFonts w:ascii="Arial" w:hAnsi="Arial" w:cs="Arial"/>
-        </w:rPr>
-      </w:pPr>
+        </w:rPr>
+        <w:footnoteReference w:id="3"/>
+      </w:r>
+      <w:r>
+        <w:rPr>
+          <w:rFonts w:ascii="Arial" w:hAnsi="Arial" w:cs="Arial"/>
+        </w:rPr>
+        <w:t xml:space="preserve"> This would require the shaders to be compiled as render textures, which improved the performance of loading the waves as our FFT generates a texture we can display to the application and avoid having to translate it to a shader.</w:t>
+      </w:r>
+      <w:r>
+        <w:rPr>
+          <w:rFonts w:ascii="Arial" w:hAnsi="Arial" w:cs="Arial"/>
+        </w:rPr>
+        <w:t xml:space="preserve"> While we wanted to implement a new type of ocean simulation to show off the values of the FFT, the complexity of implementing the FFT and the equation we had planned to use (JONSWAP) proved to be beyond the bandwidth of this project.</w:t>
+      </w:r>
       <w:r>
         <w:rPr>
           <w:rFonts w:ascii="Arial" w:hAnsi="Arial" w:cs="Arial"/>
         </w:rPr>
         <w:tab/>
-        <w:t xml:space="preserve">By adding smaller features in conjunction with these wave simulations, such as specular reflections with a skybox, we could make the waves look much more realistic akin to how the waves behave in AAA games. By determining the reflection of the skybox by the angle of the vertex to the image and the vertex to the camera, we can create an approximate </w:t>
-      </w:r>
-      <w:r>
-        <w:rPr>
-          <w:rFonts w:ascii="Arial" w:hAnsi="Arial" w:cs="Arial"/>
-        </w:rPr>
-        <w:t xml:space="preserve">(specifically a Schlick’s approximation) for </w:t>
-      </w:r>
-      <w:r>
-        <w:rPr>
-          <w:rFonts w:ascii="Arial" w:hAnsi="Arial" w:cs="Arial"/>
-        </w:rPr>
-        <w:t>the strength of the reflection (expressed by Fresnel equations) and make reflections appear realistic by becoming stronger as the angle the camera views it at decreases.</w:t>
-      </w:r>
-      <w:r>
-        <w:rPr>
-          <w:rStyle w:val="FootnoteReference"/>
-          <w:rFonts w:ascii="Arial" w:hAnsi="Arial" w:cs="Arial"/>
-        </w:rPr>
-        <w:footnoteReference w:id="6"/>
       </w:r>
       <w:r>
         <w:rPr>
@@ -1106,7 +470,7 @@
     </w:p>
     <w:sectPr>
       <w:pgSz w:w="12240" w:h="15840"/>
-      <w:pgMar w:top="720" w:right="720" w:bottom="720" w:left="720" w:header="720" w:footer="720" w:gutter="0"/>
+      <w:pgMar w:top="1440" w:right="1440" w:bottom="1440" w:left="1440" w:header="720" w:footer="720" w:gutter="0"/>
       <w:cols w:space="720"/>
       <w:docGrid w:linePitch="360"/>
     </w:sectPr>
@@ -1229,153 +593,22 @@
     <w:p>
       <w:pPr>
         <w:pStyle w:val="FootnoteText"/>
-        <w:rPr>
-          <w:rFonts w:ascii="Arial" w:hAnsi="Arial" w:cs="Arial"/>
-          <w:sz w:val="18"/>
-          <w:szCs w:val="18"/>
-        </w:rPr>
       </w:pPr>
       <w:r>
         <w:rPr>
           <w:rStyle w:val="FootnoteReference"/>
-          <w:rFonts w:ascii="Arial" w:hAnsi="Arial" w:cs="Arial"/>
-          <w:sz w:val="18"/>
-          <w:szCs w:val="18"/>
         </w:rPr>
         <w:footnoteRef/>
       </w:r>
       <w:r>
-        <w:rPr>
-          <w:rFonts w:ascii="Arial" w:hAnsi="Arial" w:cs="Arial"/>
-          <w:sz w:val="18"/>
-          <w:szCs w:val="18"/>
-        </w:rPr>
         <w:t xml:space="preserve"> </w:t>
       </w:r>
       <w:hyperlink r:id="rId3" w:history="1">
         <w:r>
           <w:rPr>
             <w:rStyle w:val="Hyperlink"/>
-            <w:rFonts w:ascii="Arial" w:hAnsi="Arial" w:cs="Arial"/>
-            <w:sz w:val="18"/>
-            <w:szCs w:val="18"/>
           </w:rPr>
-          <w:t>https://wikiwaves.org/Ocean-Wave_Spectra</w:t>
-        </w:r>
-      </w:hyperlink>
-    </w:p>
-  </w:footnote>
-  <w:footnote w:id="4">
-    <w:p>
-      <w:pPr>
-        <w:pStyle w:val="FootnoteText"/>
-        <w:rPr>
-          <w:rFonts w:ascii="Arial" w:hAnsi="Arial" w:cs="Arial"/>
-          <w:sz w:val="18"/>
-          <w:szCs w:val="18"/>
-        </w:rPr>
-      </w:pPr>
-      <w:r>
-        <w:rPr>
-          <w:rStyle w:val="FootnoteReference"/>
-          <w:rFonts w:ascii="Arial" w:hAnsi="Arial" w:cs="Arial"/>
-          <w:sz w:val="18"/>
-          <w:szCs w:val="18"/>
-        </w:rPr>
-        <w:footnoteRef/>
-      </w:r>
-      <w:r>
-        <w:rPr>
-          <w:rFonts w:ascii="Arial" w:hAnsi="Arial" w:cs="Arial"/>
-          <w:sz w:val="18"/>
-          <w:szCs w:val="18"/>
-        </w:rPr>
-        <w:t xml:space="preserve"> </w:t>
-      </w:r>
-      <w:hyperlink r:id="rId4" w:history="1">
-        <w:r>
-          <w:rPr>
-            <w:rStyle w:val="Hyperlink"/>
-            <w:rFonts w:ascii="Arial" w:hAnsi="Arial" w:cs="Arial"/>
-            <w:sz w:val="18"/>
-            <w:szCs w:val="18"/>
-          </w:rPr>
-          <w:t>https://en.wikipedia.org/wiki/Fast_Fourier_transform</w:t>
-        </w:r>
-      </w:hyperlink>
-    </w:p>
-  </w:footnote>
-  <w:footnote w:id="5">
-    <w:p>
-      <w:pPr>
-        <w:pStyle w:val="FootnoteText"/>
-        <w:rPr>
-          <w:rFonts w:ascii="Arial" w:hAnsi="Arial" w:cs="Arial"/>
-          <w:sz w:val="18"/>
-          <w:szCs w:val="18"/>
-        </w:rPr>
-      </w:pPr>
-      <w:r>
-        <w:rPr>
-          <w:rStyle w:val="FootnoteReference"/>
-          <w:rFonts w:ascii="Arial" w:hAnsi="Arial" w:cs="Arial"/>
-          <w:sz w:val="18"/>
-          <w:szCs w:val="18"/>
-        </w:rPr>
-        <w:footnoteRef/>
-      </w:r>
-      <w:r>
-        <w:rPr>
-          <w:rFonts w:ascii="Arial" w:hAnsi="Arial" w:cs="Arial"/>
-          <w:sz w:val="18"/>
-          <w:szCs w:val="18"/>
-        </w:rPr>
-        <w:t xml:space="preserve"> </w:t>
-      </w:r>
-      <w:hyperlink r:id="rId5" w:history="1">
-        <w:r>
-          <w:rPr>
-            <w:rStyle w:val="Hyperlink"/>
-            <w:rFonts w:ascii="Arial" w:hAnsi="Arial" w:cs="Arial"/>
-            <w:sz w:val="18"/>
-            <w:szCs w:val="18"/>
-          </w:rPr>
-          <w:t>https://wikiwaves.org/Ocean-Wave_Spectra</w:t>
-        </w:r>
-      </w:hyperlink>
-    </w:p>
-  </w:footnote>
-  <w:footnote w:id="6">
-    <w:p>
-      <w:pPr>
-        <w:pStyle w:val="FootnoteText"/>
-      </w:pPr>
-      <w:r>
-        <w:rPr>
-          <w:rStyle w:val="FootnoteReference"/>
-          <w:rFonts w:ascii="Arial" w:hAnsi="Arial" w:cs="Arial"/>
-          <w:sz w:val="18"/>
-          <w:szCs w:val="18"/>
-        </w:rPr>
-        <w:footnoteRef/>
-      </w:r>
-      <w:r>
-        <w:rPr>
-          <w:rFonts w:ascii="Arial" w:hAnsi="Arial" w:cs="Arial"/>
-          <w:sz w:val="18"/>
-          <w:szCs w:val="18"/>
-        </w:rPr>
-        <w:t xml:space="preserve"> </w:t>
-      </w:r>
-      <w:hyperlink r:id="rId6" w:history="1">
-        <w:r>
-          <w:rPr>
-            <w:rStyle w:val="Hyperlink"/>
-            <w:rFonts w:ascii="Arial" w:hAnsi="Arial" w:cs="Arial"/>
-            <w:sz w:val="18"/>
-            <w:szCs w:val="18"/>
-          </w:rPr>
-          <w:t>https://en.wikipedia.org/wiki/Schlick%27s_approximation</w:t>
+          <w:t>https://www.keithlantz.net/2011/10/ocean-simulation-part-one-using-the-discrete-fourier-transform/</w:t>
         </w:r>
       </w:hyperlink>
     </w:p>

</xml_diff>

<commit_message>
Finished documentation for project
</commit_message>
<xml_diff>
--- a/Project Freedom.docx
+++ b/Project Freedom.docx
@@ -113,7 +113,13 @@
         <w:rPr>
           <w:rFonts w:ascii="Arial" w:hAnsi="Arial" w:cs="Arial"/>
         </w:rPr>
-        <w:t xml:space="preserve"> However, b</w:t>
+        <w:t xml:space="preserve"> </w:t>
+      </w:r>
+      <w:r>
+        <w:rPr>
+          <w:rFonts w:ascii="Arial" w:hAnsi="Arial" w:cs="Arial"/>
+        </w:rPr>
+        <w:t>However, b</w:t>
       </w:r>
       <w:r>
         <w:rPr>
@@ -125,7 +131,13 @@
         <w:rPr>
           <w:rFonts w:ascii="Arial" w:hAnsi="Arial" w:cs="Arial"/>
         </w:rPr>
-        <w:t xml:space="preserve">e the simulation </w:t>
+        <w:t>e</w:t>
+      </w:r>
+      <w:r>
+        <w:rPr>
+          <w:rFonts w:ascii="Arial" w:hAnsi="Arial" w:cs="Arial"/>
+        </w:rPr>
+        <w:t xml:space="preserve"> the simulation </w:t>
       </w:r>
       <w:r>
         <w:rPr>
@@ -365,7 +377,19 @@
         <w:rPr>
           <w:rFonts w:ascii="Arial" w:hAnsi="Arial" w:cs="Arial"/>
         </w:rPr>
-        <w:t xml:space="preserve"> are complex and since we wanted to offer the ability to alter values in the simulation. It was likely the user could insert values to break the simulation and make unnatural waves, for Gerstner waves can curl easily if only changing the amplitude of the function.</w:t>
+        <w:t xml:space="preserve"> are complex</w:t>
+      </w:r>
+      <w:r>
+        <w:rPr>
+          <w:rFonts w:ascii="Arial" w:hAnsi="Arial" w:cs="Arial"/>
+        </w:rPr>
+        <w:t>,</w:t>
+      </w:r>
+      <w:r>
+        <w:rPr>
+          <w:rFonts w:ascii="Arial" w:hAnsi="Arial" w:cs="Arial"/>
+        </w:rPr>
+        <w:t xml:space="preserve"> and since we wanted to offer the ability to alter values in the simulation. It was likely the user could insert values to break the simulation and make unnatural waves, for Gerstner waves can curl easily if only changing the amplitude of the function.</w:t>
       </w:r>
       <w:r>
         <w:rPr>
@@ -464,92 +488,135 @@
         <w:rPr>
           <w:rFonts w:ascii="Arial" w:hAnsi="Arial" w:cs="Arial"/>
         </w:rPr>
+        <w:t xml:space="preserve">a </w:t>
+      </w:r>
+      <w:r>
+        <w:rPr>
+          <w:rFonts w:ascii="Arial" w:hAnsi="Arial" w:cs="Arial"/>
+        </w:rPr>
+        <w:t>Fourier transform</w:t>
+      </w:r>
+      <w:r>
+        <w:rPr>
+          <w:rFonts w:ascii="Arial" w:hAnsi="Arial" w:cs="Arial"/>
+        </w:rPr>
+        <w:t xml:space="preserve">, the equations used to simulate the waves could be much more complex as we could apply easier patterns found in the frequency domain and then use </w:t>
+      </w:r>
+      <w:r>
+        <w:rPr>
+          <w:rFonts w:ascii="Arial" w:hAnsi="Arial" w:cs="Arial"/>
+        </w:rPr>
+        <w:t>it</w:t>
+      </w:r>
+      <w:r>
+        <w:rPr>
+          <w:rFonts w:ascii="Arial" w:hAnsi="Arial" w:cs="Arial"/>
+        </w:rPr>
+        <w:t xml:space="preserve"> to translate them into the time domain for the simulation.</w:t>
+      </w:r>
+      <w:r>
+        <w:rPr>
+          <w:rStyle w:val="FootnoteReference"/>
+          <w:rFonts w:ascii="Arial" w:hAnsi="Arial" w:cs="Arial"/>
+        </w:rPr>
+        <w:footnoteReference w:id="3"/>
+      </w:r>
+      <w:r>
+        <w:rPr>
+          <w:rFonts w:ascii="Arial" w:hAnsi="Arial" w:cs="Arial"/>
+        </w:rPr>
+        <w:t xml:space="preserve"> This would require the shaders to be compiled as render textures, which improved the performance of loading the waves </w:t>
+      </w:r>
+      <w:r>
+        <w:rPr>
+          <w:rFonts w:ascii="Arial" w:hAnsi="Arial" w:cs="Arial"/>
+        </w:rPr>
+        <w:t>as that is how a Fourier transform sends its result</w:t>
+      </w:r>
+      <w:r>
+        <w:rPr>
+          <w:rFonts w:ascii="Arial" w:hAnsi="Arial" w:cs="Arial"/>
+        </w:rPr>
+        <w:t>.</w:t>
+      </w:r>
+      <w:r>
+        <w:rPr>
+          <w:rFonts w:ascii="Arial" w:hAnsi="Arial" w:cs="Arial"/>
+        </w:rPr>
+        <w:t xml:space="preserve"> </w:t>
+      </w:r>
+      <w:r>
+        <w:rPr>
+          <w:rFonts w:ascii="Arial" w:hAnsi="Arial" w:cs="Arial"/>
+        </w:rPr>
+        <w:t>Then we decided to improve the system by changing it from having DFT to Fast Fourier transforms. The difference between these two is that FFT runs with an O(n*log(</w:t>
+      </w:r>
+      <w:r>
+        <w:rPr>
+          <w:rFonts w:ascii="Arial" w:hAnsi="Arial" w:cs="Arial"/>
+        </w:rPr>
+        <w:t>n</w:t>
+      </w:r>
+      <w:r>
+        <w:rPr>
+          <w:rFonts w:ascii="Arial" w:hAnsi="Arial" w:cs="Arial"/>
+        </w:rPr>
+        <w:t>)) while DFT is O(n</w:t>
+      </w:r>
+      <w:r>
+        <w:rPr>
+          <w:rFonts w:ascii="Arial" w:hAnsi="Arial" w:cs="Arial"/>
+          <w:vertAlign w:val="superscript"/>
+        </w:rPr>
+        <w:t>2</w:t>
+      </w:r>
+      <w:r>
+        <w:rPr>
+          <w:rFonts w:ascii="Arial" w:hAnsi="Arial" w:cs="Arial"/>
+        </w:rPr>
+        <w:t xml:space="preserve">). </w:t>
+      </w:r>
+      <w:r>
+        <w:rPr>
+          <w:rFonts w:ascii="Arial" w:hAnsi="Arial" w:cs="Arial"/>
+        </w:rPr>
+        <w:t xml:space="preserve">While we wanted to implement a new type of ocean simulation to show off the values of the </w:t>
+      </w:r>
+      <w:r>
+        <w:rPr>
+          <w:rFonts w:ascii="Arial" w:hAnsi="Arial" w:cs="Arial"/>
+        </w:rPr>
+        <w:t>F</w:t>
+      </w:r>
+      <w:r>
+        <w:rPr>
+          <w:rFonts w:ascii="Arial" w:hAnsi="Arial" w:cs="Arial"/>
+        </w:rPr>
+        <w:t>FT</w:t>
+      </w:r>
+      <w:r>
+        <w:rPr>
+          <w:rFonts w:ascii="Arial" w:hAnsi="Arial" w:cs="Arial"/>
+        </w:rPr>
+        <w:t xml:space="preserve">, the complexity of implementing the </w:t>
+      </w:r>
+      <w:r>
+        <w:rPr>
+          <w:rFonts w:ascii="Arial" w:hAnsi="Arial" w:cs="Arial"/>
+        </w:rPr>
         <w:t>DFT</w:t>
       </w:r>
       <w:r>
         <w:rPr>
           <w:rFonts w:ascii="Arial" w:hAnsi="Arial" w:cs="Arial"/>
         </w:rPr>
-        <w:t xml:space="preserve">, the equations used to simulate the waves could be much more complex as we could apply easier patterns found in the frequency domain and then use </w:t>
-      </w:r>
-      <w:r>
-        <w:rPr>
-          <w:rFonts w:ascii="Arial" w:hAnsi="Arial" w:cs="Arial"/>
-        </w:rPr>
-        <w:t>DFT</w:t>
-      </w:r>
-      <w:r>
-        <w:rPr>
-          <w:rFonts w:ascii="Arial" w:hAnsi="Arial" w:cs="Arial"/>
-        </w:rPr>
-        <w:t xml:space="preserve"> to translate them into the time domain for the simulation.</w:t>
-      </w:r>
-      <w:r>
-        <w:rPr>
-          <w:rStyle w:val="FootnoteReference"/>
-          <w:rFonts w:ascii="Arial" w:hAnsi="Arial" w:cs="Arial"/>
-        </w:rPr>
-        <w:footnoteReference w:id="3"/>
-      </w:r>
-      <w:r>
-        <w:rPr>
-          <w:rFonts w:ascii="Arial" w:hAnsi="Arial" w:cs="Arial"/>
-        </w:rPr>
-        <w:t xml:space="preserve"> This would require the shaders to be compiled as render textures, which improved the performance of loading the waves as our </w:t>
-      </w:r>
-      <w:r>
-        <w:rPr>
-          <w:rFonts w:ascii="Arial" w:hAnsi="Arial" w:cs="Arial"/>
-        </w:rPr>
-        <w:t>DFT</w:t>
-      </w:r>
-      <w:r>
-        <w:rPr>
-          <w:rFonts w:ascii="Arial" w:hAnsi="Arial" w:cs="Arial"/>
-        </w:rPr>
-        <w:t xml:space="preserve"> generates a texture we can display to the application and avoid having to translate it to a shader.</w:t>
-      </w:r>
-      <w:r>
-        <w:rPr>
-          <w:rFonts w:ascii="Arial" w:hAnsi="Arial" w:cs="Arial"/>
-        </w:rPr>
-        <w:t xml:space="preserve"> While we wanted to implement a new type of ocean simulation to show off the values of the </w:t>
-      </w:r>
-      <w:r>
-        <w:rPr>
-          <w:rFonts w:ascii="Arial" w:hAnsi="Arial" w:cs="Arial"/>
-        </w:rPr>
-        <w:t>DFT</w:t>
-      </w:r>
-      <w:r>
-        <w:rPr>
-          <w:rFonts w:ascii="Arial" w:hAnsi="Arial" w:cs="Arial"/>
-        </w:rPr>
-        <w:t xml:space="preserve">, the complexity of implementing the </w:t>
-      </w:r>
-      <w:r>
-        <w:rPr>
-          <w:rFonts w:ascii="Arial" w:hAnsi="Arial" w:cs="Arial"/>
-        </w:rPr>
-        <w:t>DFT</w:t>
-      </w:r>
-      <w:r>
-        <w:rPr>
-          <w:rFonts w:ascii="Arial" w:hAnsi="Arial" w:cs="Arial"/>
-        </w:rPr>
-        <w:t xml:space="preserve"> and the equation we had planned to use (JONSWAP) proved to be beyond the bandwidth of this project.</w:t>
-      </w:r>
-      <w:r>
-        <w:rPr>
-          <w:rFonts w:ascii="Arial" w:hAnsi="Arial" w:cs="Arial"/>
-        </w:rPr>
-        <w:tab/>
-      </w:r>
-      <w:r>
-        <w:rPr>
-          <w:rFonts w:ascii="Arial" w:hAnsi="Arial" w:cs="Arial"/>
-        </w:rPr>
-        <w:t xml:space="preserve"> </w:t>
+        <w:t xml:space="preserve"> and the equation we had planned to use (JONSWAP) proved to be beyond the bandwidth of this project</w:t>
+      </w:r>
+      <w:r>
+        <w:rPr>
+          <w:rFonts w:ascii="Arial" w:hAnsi="Arial" w:cs="Arial"/>
+        </w:rPr>
+        <w:t>.</w:t>
       </w:r>
     </w:p>
     <w:sectPr>

</xml_diff>